<commit_message>
hours update and TAR update
</commit_message>
<xml_diff>
--- a/documents/technical analysis report/electrical & software.docx
+++ b/documents/technical analysis report/electrical & software.docx
@@ -68,12 +68,12 @@
         <w:tblLook w:val="04A0"/>
       </w:tblPr>
       <w:tblGrid>
-        <w:gridCol w:w="1894"/>
-        <w:gridCol w:w="1857"/>
+        <w:gridCol w:w="1900"/>
+        <w:gridCol w:w="1863"/>
         <w:gridCol w:w="1345"/>
-        <w:gridCol w:w="1114"/>
-        <w:gridCol w:w="1280"/>
-        <w:gridCol w:w="1230"/>
+        <w:gridCol w:w="1127"/>
+        <w:gridCol w:w="1402"/>
+        <w:gridCol w:w="1238"/>
       </w:tblGrid>
       <w:tr>
         <w:trPr>
@@ -422,11 +422,11 @@
         </w:trPr>
         <w:tc>
           <w:tcPr>
+            <w:cnfStyle w:val="001000000000"/>
             <w:tcW w:w="1900" w:type="dxa"/>
           </w:tcPr>
           <w:p>
             <w:pPr>
-              <w:cnfStyle w:val="001000000000"/>
               <w:rPr>
                 <w:rFonts w:hint="eastAsia"/>
                 <w:lang w:eastAsia="ja-JP"/>
@@ -447,6 +447,7 @@
           </w:tcPr>
           <w:p>
             <w:pPr>
+              <w:cnfStyle w:val="000000000000"/>
               <w:rPr>
                 <w:rFonts w:hint="eastAsia"/>
                 <w:lang w:eastAsia="ja-JP"/>
@@ -473,6 +474,7 @@
           </w:tcPr>
           <w:p>
             <w:pPr>
+              <w:cnfStyle w:val="000000000000"/>
               <w:rPr>
                 <w:rFonts w:hint="eastAsia"/>
                 <w:lang w:eastAsia="ja-JP"/>
@@ -494,6 +496,7 @@
           </w:p>
           <w:p>
             <w:pPr>
+              <w:cnfStyle w:val="000000000000"/>
               <w:rPr>
                 <w:rFonts w:hint="eastAsia"/>
                 <w:lang w:eastAsia="ja-JP"/>
@@ -514,6 +517,7 @@
           </w:tcPr>
           <w:p>
             <w:pPr>
+              <w:cnfStyle w:val="000000000000"/>
               <w:rPr>
                 <w:rFonts w:hint="eastAsia"/>
                 <w:lang w:eastAsia="ja-JP"/>
@@ -535,6 +539,7 @@
           </w:p>
           <w:p>
             <w:pPr>
+              <w:cnfStyle w:val="000000000000"/>
               <w:rPr>
                 <w:rFonts w:hint="eastAsia"/>
                 <w:lang w:eastAsia="ja-JP"/>
@@ -555,6 +560,7 @@
           </w:tcPr>
           <w:p>
             <w:pPr>
+              <w:cnfStyle w:val="000000000000"/>
               <w:rPr>
                 <w:rFonts w:hint="eastAsia"/>
                 <w:lang w:eastAsia="ja-JP"/>
@@ -582,6 +588,7 @@
           </w:tcPr>
           <w:p>
             <w:pPr>
+              <w:cnfStyle w:val="000000000000"/>
               <w:rPr>
                 <w:rFonts w:hint="eastAsia"/>
                 <w:lang w:eastAsia="ja-JP"/>
@@ -625,7 +632,21 @@
                 <w:rFonts w:hint="eastAsia"/>
                 <w:lang w:eastAsia="ja-JP"/>
               </w:rPr>
-              <w:t>32 bit x86 microcontroller (PC)</w:t>
+              <w:t xml:space="preserve">32 bit x86 </w:t>
+            </w:r>
+            <w:r>
+              <w:rPr>
+                <w:rFonts w:hint="eastAsia"/>
+                <w:lang w:eastAsia="ja-JP"/>
+              </w:rPr>
+              <w:t>processor</w:t>
+            </w:r>
+            <w:r>
+              <w:rPr>
+                <w:rFonts w:hint="eastAsia"/>
+                <w:lang w:eastAsia="ja-JP"/>
+              </w:rPr>
+              <w:t xml:space="preserve"> (PC)</w:t>
             </w:r>
           </w:p>
         </w:tc>
@@ -695,7 +716,21 @@
                 <w:rFonts w:hint="eastAsia"/>
                 <w:lang w:eastAsia="ja-JP"/>
               </w:rPr>
-              <w:t>(depending on OS)</w:t>
+              <w:t>(depending on OS</w:t>
+            </w:r>
+            <w:r>
+              <w:rPr>
+                <w:rFonts w:hint="eastAsia"/>
+                <w:lang w:eastAsia="ja-JP"/>
+              </w:rPr>
+              <w:t xml:space="preserve"> &amp; h/w</w:t>
+            </w:r>
+            <w:r>
+              <w:rPr>
+                <w:rFonts w:hint="eastAsia"/>
+                <w:lang w:eastAsia="ja-JP"/>
+              </w:rPr>
+              <w:t>)</w:t>
             </w:r>
           </w:p>
         </w:tc>
@@ -792,7 +827,351 @@
           </w:p>
         </w:tc>
       </w:tr>
+      <w:tr>
+        <w:trPr>
+          <w:trHeight w:val="1458"/>
+        </w:trPr>
+        <w:tc>
+          <w:tcPr>
+            <w:cnfStyle w:val="001000000000"/>
+            <w:tcW w:w="1900" w:type="dxa"/>
+          </w:tcPr>
+          <w:p>
+            <w:pPr>
+              <w:rPr>
+                <w:rFonts w:hint="eastAsia"/>
+                <w:lang w:eastAsia="ja-JP"/>
+              </w:rPr>
+            </w:pPr>
+            <w:r>
+              <w:rPr>
+                <w:rFonts w:hint="eastAsia"/>
+                <w:lang w:eastAsia="ja-JP"/>
+              </w:rPr>
+              <w:t>FPGA</w:t>
+            </w:r>
+          </w:p>
+        </w:tc>
+        <w:tc>
+          <w:tcPr>
+            <w:tcW w:w="1863" w:type="dxa"/>
+          </w:tcPr>
+          <w:p>
+            <w:pPr>
+              <w:cnfStyle w:val="000000000000"/>
+              <w:rPr>
+                <w:rFonts w:hint="eastAsia"/>
+                <w:lang w:eastAsia="ja-JP"/>
+              </w:rPr>
+            </w:pPr>
+            <w:r>
+              <w:rPr>
+                <w:lang w:eastAsia="ja-JP"/>
+              </w:rPr>
+              <w:t>M</w:t>
+            </w:r>
+            <w:r>
+              <w:rPr>
+                <w:rFonts w:hint="eastAsia"/>
+                <w:lang w:eastAsia="ja-JP"/>
+              </w:rPr>
+              <w:t>oderate</w:t>
+            </w:r>
+          </w:p>
+          <w:p>
+            <w:pPr>
+              <w:cnfStyle w:val="000000000000"/>
+              <w:rPr>
+                <w:lang w:eastAsia="ja-JP"/>
+              </w:rPr>
+            </w:pPr>
+            <w:r>
+              <w:rPr>
+                <w:rFonts w:hint="eastAsia"/>
+                <w:lang w:eastAsia="ja-JP"/>
+              </w:rPr>
+              <w:t>-difficult</w:t>
+            </w:r>
+          </w:p>
+        </w:tc>
+        <w:tc>
+          <w:tcPr>
+            <w:tcW w:w="1319" w:type="dxa"/>
+          </w:tcPr>
+          <w:p>
+            <w:pPr>
+              <w:cnfStyle w:val="000000000000"/>
+              <w:rPr>
+                <w:rFonts w:hint="eastAsia"/>
+                <w:lang w:eastAsia="ja-JP"/>
+              </w:rPr>
+            </w:pPr>
+            <w:r>
+              <w:rPr>
+                <w:rFonts w:hint="eastAsia"/>
+                <w:lang w:eastAsia="ja-JP"/>
+              </w:rPr>
+              <w:t>Very fast</w:t>
+            </w:r>
+          </w:p>
+          <w:p>
+            <w:pPr>
+              <w:cnfStyle w:val="000000000000"/>
+              <w:rPr>
+                <w:lang w:eastAsia="ja-JP"/>
+              </w:rPr>
+            </w:pPr>
+            <w:r>
+              <w:rPr>
+                <w:rFonts w:hint="eastAsia"/>
+                <w:lang w:eastAsia="ja-JP"/>
+              </w:rPr>
+              <w:t>~100MHz (no overhead)</w:t>
+            </w:r>
+          </w:p>
+        </w:tc>
+        <w:tc>
+          <w:tcPr>
+            <w:tcW w:w="1127" w:type="dxa"/>
+          </w:tcPr>
+          <w:p>
+            <w:pPr>
+              <w:cnfStyle w:val="000000000000"/>
+              <w:rPr>
+                <w:rFonts w:hint="eastAsia"/>
+                <w:lang w:eastAsia="ja-JP"/>
+              </w:rPr>
+            </w:pPr>
+            <w:r>
+              <w:rPr>
+                <w:rFonts w:hint="eastAsia"/>
+                <w:lang w:eastAsia="ja-JP"/>
+              </w:rPr>
+              <w:t>Low</w:t>
+            </w:r>
+          </w:p>
+          <w:p>
+            <w:pPr>
+              <w:cnfStyle w:val="000000000000"/>
+              <w:rPr>
+                <w:rFonts w:hint="eastAsia"/>
+                <w:lang w:eastAsia="ja-JP"/>
+              </w:rPr>
+            </w:pPr>
+            <w:r>
+              <w:rPr>
+                <w:rFonts w:hint="eastAsia"/>
+                <w:lang w:eastAsia="ja-JP"/>
+              </w:rPr>
+              <w:t>&lt;5W</w:t>
+            </w:r>
+          </w:p>
+          <w:p>
+            <w:pPr>
+              <w:cnfStyle w:val="000000000000"/>
+              <w:rPr>
+                <w:lang w:eastAsia="ja-JP"/>
+              </w:rPr>
+            </w:pPr>
+          </w:p>
+        </w:tc>
+        <w:tc>
+          <w:tcPr>
+            <w:tcW w:w="1120" w:type="dxa"/>
+          </w:tcPr>
+          <w:p>
+            <w:pPr>
+              <w:cnfStyle w:val="000000000000"/>
+              <w:rPr>
+                <w:rFonts w:hint="eastAsia"/>
+                <w:lang w:eastAsia="ja-JP"/>
+              </w:rPr>
+            </w:pPr>
+            <w:r>
+              <w:rPr>
+                <w:rFonts w:hint="eastAsia"/>
+                <w:lang w:eastAsia="ja-JP"/>
+              </w:rPr>
+              <w:t>~$100-$800</w:t>
+            </w:r>
+          </w:p>
+        </w:tc>
+        <w:tc>
+          <w:tcPr>
+            <w:tcW w:w="1238" w:type="dxa"/>
+          </w:tcPr>
+          <w:p>
+            <w:pPr>
+              <w:keepNext/>
+              <w:cnfStyle w:val="000000000000"/>
+              <w:rPr>
+                <w:rFonts w:hint="eastAsia"/>
+                <w:lang w:eastAsia="ja-JP"/>
+              </w:rPr>
+            </w:pPr>
+            <w:r>
+              <w:rPr>
+                <w:lang w:eastAsia="ja-JP"/>
+              </w:rPr>
+              <w:t>D</w:t>
+            </w:r>
+            <w:r>
+              <w:rPr>
+                <w:rFonts w:hint="eastAsia"/>
+                <w:lang w:eastAsia="ja-JP"/>
+              </w:rPr>
+              <w:t>ifficult to add</w:t>
+            </w:r>
+          </w:p>
+        </w:tc>
+      </w:tr>
     </w:tbl>
+    <w:p>
+      <w:pPr>
+        <w:pStyle w:val="a8"/>
+        <w:jc w:val="center"/>
+        <w:rPr>
+          <w:rFonts w:hint="eastAsia"/>
+          <w:lang w:eastAsia="ja-JP"/>
+        </w:rPr>
+      </w:pPr>
+      <w:r>
+        <w:t xml:space="preserve">Table </w:t>
+      </w:r>
+      <w:fldSimple w:instr=" SEQ Table \* ARABIC ">
+        <w:r>
+          <w:rPr>
+            <w:noProof/>
+          </w:rPr>
+          <w:t>1</w:t>
+        </w:r>
+      </w:fldSimple>
+      <w:r>
+        <w:rPr>
+          <w:rFonts w:hint="eastAsia"/>
+          <w:lang w:eastAsia="ja-JP"/>
+        </w:rPr>
+        <w:t xml:space="preserve"> - </w:t>
+      </w:r>
+      <w:r>
+        <w:rPr>
+          <w:rFonts w:hint="eastAsia"/>
+          <w:noProof/>
+          <w:lang w:eastAsia="ja-JP"/>
+        </w:rPr>
+        <w:t>Processing Unit Options</w:t>
+      </w:r>
+    </w:p>
+    <w:p>
+      <w:pPr>
+        <w:pStyle w:val="af"/>
+        <w:rPr>
+          <w:rFonts w:hint="eastAsia"/>
+          <w:lang w:eastAsia="ja-JP"/>
+        </w:rPr>
+      </w:pPr>
+      <w:r>
+        <w:rPr>
+          <w:rFonts w:hint="eastAsia"/>
+          <w:lang w:eastAsia="ja-JP"/>
+        </w:rPr>
+        <w:t xml:space="preserve">How fast of a </w:t>
+      </w:r>
+      <w:r>
+        <w:rPr>
+          <w:rFonts w:hint="eastAsia"/>
+          <w:lang w:eastAsia="ja-JP"/>
+        </w:rPr>
+        <w:t>processing unit</w:t>
+      </w:r>
+      <w:r>
+        <w:rPr>
+          <w:rFonts w:hint="eastAsia"/>
+          <w:lang w:eastAsia="ja-JP"/>
+        </w:rPr>
+        <w:t xml:space="preserve"> do we need? We know that the system as a whole must </w:t>
+      </w:r>
+      <w:r>
+        <w:rPr>
+          <w:lang w:eastAsia="ja-JP"/>
+        </w:rPr>
+        <w:t>update</w:t>
+      </w:r>
+      <w:r>
+        <w:rPr>
+          <w:rFonts w:hint="eastAsia"/>
+          <w:lang w:eastAsia="ja-JP"/>
+        </w:rPr>
+        <w:t xml:space="preserve"> at a rate of at minimum </w:t>
+      </w:r>
+      <w:r>
+        <w:rPr>
+          <w:lang w:eastAsia="ja-JP"/>
+        </w:rPr>
+        <w:t>1 kHz</w:t>
+      </w:r>
+      <w:r>
+        <w:rPr>
+          <w:rFonts w:hint="eastAsia"/>
+          <w:lang w:eastAsia="ja-JP"/>
+        </w:rPr>
+        <w:t xml:space="preserve"> based on the results from Nikolai</w:t>
+      </w:r>
+      <w:r>
+        <w:rPr>
+          <w:lang w:eastAsia="ja-JP"/>
+        </w:rPr>
+        <w:t>’</w:t>
+      </w:r>
+      <w:r>
+        <w:rPr>
+          <w:rFonts w:hint="eastAsia"/>
+          <w:lang w:eastAsia="ja-JP"/>
+        </w:rPr>
+        <w:t xml:space="preserve">s thesis. There are two main tasks the </w:t>
+      </w:r>
+      <w:r>
+        <w:rPr>
+          <w:rFonts w:hint="eastAsia"/>
+          <w:lang w:eastAsia="ja-JP"/>
+        </w:rPr>
+        <w:t>processing unit</w:t>
+      </w:r>
+      <w:r>
+        <w:rPr>
+          <w:rFonts w:hint="eastAsia"/>
+          <w:lang w:eastAsia="ja-JP"/>
+        </w:rPr>
+        <w:t xml:space="preserve"> must perform. </w:t>
+      </w:r>
+      <w:r>
+        <w:rPr>
+          <w:rFonts w:hint="eastAsia"/>
+          <w:lang w:eastAsia="ja-JP"/>
+        </w:rPr>
+        <w:t>It must first read the values from the encoders/sensors and calculate the position of the end-</w:t>
+      </w:r>
+      <w:r>
+        <w:rPr>
+          <w:lang w:eastAsia="ja-JP"/>
+        </w:rPr>
+        <w:t>effecter</w:t>
+      </w:r>
+      <w:r>
+        <w:rPr>
+          <w:rFonts w:hint="eastAsia"/>
+          <w:lang w:eastAsia="ja-JP"/>
+        </w:rPr>
+        <w:t xml:space="preserve"> relative to the virtual and physical surface. Then based on that position, it must calculate the position of the hard restraint mechanism.</w:t>
+      </w:r>
+      <w:r>
+        <w:rPr>
+          <w:rFonts w:hint="eastAsia"/>
+          <w:lang w:eastAsia="ja-JP"/>
+        </w:rPr>
+        <w:t xml:space="preserve"> In other words, it does a forward kinematics calculation and then a reverse kinematics calculation.</w:t>
+      </w:r>
+    </w:p>
     <w:p>
       <w:pPr>
         <w:pStyle w:val="af"/>
@@ -810,48 +1189,588 @@
           <w:lang w:eastAsia="ja-JP"/>
         </w:rPr>
       </w:pPr>
-      <w:r>
-        <w:rPr>
-          <w:rFonts w:hint="eastAsia"/>
-          <w:lang w:eastAsia="ja-JP"/>
-        </w:rPr>
-        <w:t xml:space="preserve">How fast of a microcontroller do we need? We know that the system as a whole must </w:t>
-      </w:r>
-      <w:r>
-        <w:rPr>
-          <w:lang w:eastAsia="ja-JP"/>
-        </w:rPr>
-        <w:t>update</w:t>
-      </w:r>
-      <w:r>
-        <w:rPr>
-          <w:rFonts w:hint="eastAsia"/>
-          <w:lang w:eastAsia="ja-JP"/>
-        </w:rPr>
-        <w:t xml:space="preserve"> at a rate of at minimum </w:t>
-      </w:r>
-      <w:proofErr w:type="gramStart"/>
-      <w:r>
-        <w:rPr>
-          <w:rFonts w:hint="eastAsia"/>
-          <w:lang w:eastAsia="ja-JP"/>
-        </w:rPr>
-        <w:t>1kHz</w:t>
-      </w:r>
-      <w:proofErr w:type="gramEnd"/>
-      <w:r>
-        <w:rPr>
-          <w:rFonts w:hint="eastAsia"/>
-          <w:lang w:eastAsia="ja-JP"/>
-        </w:rPr>
-        <w:t>.</w:t>
-      </w:r>
     </w:p>
     <w:p>
       <w:pPr>
         <w:pStyle w:val="af"/>
         <w:rPr>
           <w:rFonts w:hint="eastAsia"/>
+          <w:lang w:eastAsia="ja-JP"/>
+        </w:rPr>
+      </w:pPr>
+      <w:r>
+        <w:rPr>
+          <w:rFonts w:hint="eastAsia"/>
+          <w:lang w:eastAsia="ja-JP"/>
+        </w:rPr>
+        <w:t>(</w:t>
+      </w:r>
+      <w:proofErr w:type="gramStart"/>
+      <w:r>
+        <w:rPr>
+          <w:rFonts w:hint="eastAsia"/>
+          <w:lang w:eastAsia="ja-JP"/>
+        </w:rPr>
+        <w:t>block</w:t>
+      </w:r>
+      <w:proofErr w:type="gramEnd"/>
+      <w:r>
+        <w:rPr>
+          <w:rFonts w:hint="eastAsia"/>
+          <w:lang w:eastAsia="ja-JP"/>
+        </w:rPr>
+        <w:t xml:space="preserve"> diagram)</w:t>
+      </w:r>
+    </w:p>
+    <w:p>
+      <w:pPr>
+        <w:pStyle w:val="af"/>
+        <w:rPr>
+          <w:rFonts w:hint="eastAsia"/>
+          <w:lang w:eastAsia="ja-JP"/>
+        </w:rPr>
+      </w:pPr>
+    </w:p>
+    <w:p>
+      <w:pPr>
+        <w:pStyle w:val="af"/>
+        <w:rPr>
+          <w:rFonts w:hint="eastAsia"/>
+          <w:lang w:eastAsia="ja-JP"/>
+        </w:rPr>
+      </w:pPr>
+      <w:r>
+        <w:rPr>
+          <w:noProof/>
+          <w:lang w:eastAsia="ja-JP"/>
+        </w:rPr>
+      </w:r>
+      <w:r>
+        <w:rPr>
+          <w:lang w:eastAsia="ja-JP"/>
+        </w:rPr>
+        <w:pict>
+          <v:shapetype id="_x0000_t202" coordsize="21600,21600" o:spt="202" path="m,l,21600r21600,l21600,xe">
+            <v:stroke joinstyle="miter"/>
+            <v:path gradientshapeok="t" o:connecttype="rect"/>
+          </v:shapetype>
+          <v:shape id="_x0000_s2076" type="#_x0000_t202" style="width:439.05pt;height:158.35pt;mso-left-percent:-10001;mso-top-percent:-10001;mso-position-horizontal:absolute;mso-position-horizontal-relative:char;mso-position-vertical:absolute;mso-position-vertical-relative:line;mso-left-percent:-10001;mso-top-percent:-10001;mso-width-relative:margin;mso-height-relative:margin" strokecolor="black [3213]">
+            <v:textbox>
+              <w:txbxContent>
+                <w:p>
+                  <w:pPr>
+                    <w:pStyle w:val="af"/>
+                    <w:rPr>
+                      <w:sz w:val="20"/>
+                      <w:szCs w:val="20"/>
+                      <w:lang w:eastAsia="ja-JP"/>
+                    </w:rPr>
+                  </w:pPr>
+                  <w:proofErr w:type="spellStart"/>
+                  <w:r>
+                    <w:rPr>
+                      <w:sz w:val="20"/>
+                      <w:szCs w:val="20"/>
+                      <w:lang w:eastAsia="ja-JP"/>
+                    </w:rPr>
+                    <w:t>x_position</w:t>
+                  </w:r>
+                  <w:proofErr w:type="spellEnd"/>
+                  <w:r>
+                    <w:rPr>
+                      <w:sz w:val="20"/>
+                      <w:szCs w:val="20"/>
+                      <w:lang w:eastAsia="ja-JP"/>
+                    </w:rPr>
+                    <w:t xml:space="preserve"> = Length_3 - (Length_4 * </w:t>
+                  </w:r>
+                  <w:proofErr w:type="gramStart"/>
+                  <w:r>
+                    <w:rPr>
+                      <w:sz w:val="20"/>
+                      <w:szCs w:val="20"/>
+                      <w:lang w:eastAsia="ja-JP"/>
+                    </w:rPr>
+                    <w:t>sin(</w:t>
+                  </w:r>
+                  <w:proofErr w:type="gramEnd"/>
+                  <w:r>
+                    <w:rPr>
+                      <w:sz w:val="20"/>
+                      <w:szCs w:val="20"/>
+                      <w:lang w:eastAsia="ja-JP"/>
+                    </w:rPr>
+                    <w:t>Theta_4));</w:t>
+                  </w:r>
+                </w:p>
+                <w:p>
+                  <w:pPr>
+                    <w:pStyle w:val="af"/>
+                    <w:rPr>
+                      <w:sz w:val="20"/>
+                      <w:szCs w:val="20"/>
+                      <w:lang w:eastAsia="ja-JP"/>
+                    </w:rPr>
+                  </w:pPr>
+                  <w:proofErr w:type="spellStart"/>
+                  <w:r>
+                    <w:rPr>
+                      <w:sz w:val="20"/>
+                      <w:szCs w:val="20"/>
+                      <w:lang w:eastAsia="ja-JP"/>
+                    </w:rPr>
+                    <w:t>x_position_neg</w:t>
+                  </w:r>
+                  <w:proofErr w:type="spellEnd"/>
+                  <w:r>
+                    <w:rPr>
+                      <w:sz w:val="20"/>
+                      <w:szCs w:val="20"/>
+                      <w:lang w:eastAsia="ja-JP"/>
+                    </w:rPr>
+                    <w:t xml:space="preserve"> = Length_3 + (Length_4 * </w:t>
+                  </w:r>
+                  <w:proofErr w:type="gramStart"/>
+                  <w:r>
+                    <w:rPr>
+                      <w:sz w:val="20"/>
+                      <w:szCs w:val="20"/>
+                      <w:lang w:eastAsia="ja-JP"/>
+                    </w:rPr>
+                    <w:t>sin(</w:t>
+                  </w:r>
+                  <w:proofErr w:type="gramEnd"/>
+                  <w:r>
+                    <w:rPr>
+                      <w:sz w:val="20"/>
+                      <w:szCs w:val="20"/>
+                      <w:lang w:eastAsia="ja-JP"/>
+                    </w:rPr>
+                    <w:t>Theta_4));</w:t>
+                  </w:r>
+                </w:p>
+                <w:p>
+                  <w:pPr>
+                    <w:pStyle w:val="af"/>
+                    <w:rPr>
+                      <w:sz w:val="20"/>
+                      <w:szCs w:val="20"/>
+                      <w:lang w:eastAsia="ja-JP"/>
+                    </w:rPr>
+                  </w:pPr>
+                  <w:proofErr w:type="spellStart"/>
+                  <w:r>
+                    <w:rPr>
+                      <w:sz w:val="20"/>
+                      <w:szCs w:val="20"/>
+                      <w:lang w:eastAsia="ja-JP"/>
+                    </w:rPr>
+                    <w:t>delta_z</w:t>
+                  </w:r>
+                  <w:proofErr w:type="spellEnd"/>
+                  <w:r>
+                    <w:rPr>
+                      <w:sz w:val="20"/>
+                      <w:szCs w:val="20"/>
+                      <w:lang w:eastAsia="ja-JP"/>
+                    </w:rPr>
+                    <w:t xml:space="preserve"> = Length_4 * (1 - </w:t>
+                  </w:r>
+                  <w:proofErr w:type="spellStart"/>
+                  <w:proofErr w:type="gramStart"/>
+                  <w:r>
+                    <w:rPr>
+                      <w:sz w:val="20"/>
+                      <w:szCs w:val="20"/>
+                      <w:lang w:eastAsia="ja-JP"/>
+                    </w:rPr>
+                    <w:t>cos</w:t>
+                  </w:r>
+                  <w:proofErr w:type="spellEnd"/>
+                  <w:r>
+                    <w:rPr>
+                      <w:sz w:val="20"/>
+                      <w:szCs w:val="20"/>
+                      <w:lang w:eastAsia="ja-JP"/>
+                    </w:rPr>
+                    <w:t>(</w:t>
+                  </w:r>
+                  <w:proofErr w:type="gramEnd"/>
+                  <w:r>
+                    <w:rPr>
+                      <w:sz w:val="20"/>
+                      <w:szCs w:val="20"/>
+                      <w:lang w:eastAsia="ja-JP"/>
+                    </w:rPr>
+                    <w:t>Theta_4));</w:t>
+                  </w:r>
+                </w:p>
+                <w:p>
+                  <w:pPr>
+                    <w:pStyle w:val="af"/>
+                    <w:rPr>
+                      <w:sz w:val="20"/>
+                      <w:szCs w:val="20"/>
+                      <w:lang w:eastAsia="ja-JP"/>
+                    </w:rPr>
+                  </w:pPr>
+                  <w:r>
+                    <w:rPr>
+                      <w:sz w:val="20"/>
+                      <w:szCs w:val="20"/>
+                      <w:lang w:eastAsia="ja-JP"/>
+                    </w:rPr>
+                    <w:t xml:space="preserve">Length_2_star = (Length_2 ^2 + </w:t>
+                  </w:r>
+                  <w:proofErr w:type="spellStart"/>
+                  <w:r>
+                    <w:rPr>
+                      <w:sz w:val="20"/>
+                      <w:szCs w:val="20"/>
+                      <w:lang w:eastAsia="ja-JP"/>
+                    </w:rPr>
+                    <w:t>delta_z</w:t>
+                  </w:r>
+                  <w:proofErr w:type="spellEnd"/>
+                  <w:r>
+                    <w:rPr>
+                      <w:sz w:val="20"/>
+                      <w:szCs w:val="20"/>
+                      <w:lang w:eastAsia="ja-JP"/>
+                    </w:rPr>
+                    <w:t xml:space="preserve"> ^2) ^.5;</w:t>
+                  </w:r>
+                </w:p>
+                <w:p>
+                  <w:pPr>
+                    <w:pStyle w:val="af"/>
+                    <w:rPr>
+                      <w:sz w:val="20"/>
+                      <w:szCs w:val="20"/>
+                      <w:lang w:eastAsia="ja-JP"/>
+                    </w:rPr>
+                  </w:pPr>
+                  <w:proofErr w:type="spellStart"/>
+                  <w:r>
+                    <w:rPr>
+                      <w:sz w:val="20"/>
+                      <w:szCs w:val="20"/>
+                      <w:lang w:eastAsia="ja-JP"/>
+                    </w:rPr>
+                    <w:t>Theta_star</w:t>
+                  </w:r>
+                  <w:proofErr w:type="spellEnd"/>
+                  <w:r>
+                    <w:rPr>
+                      <w:sz w:val="20"/>
+                      <w:szCs w:val="20"/>
+                      <w:lang w:eastAsia="ja-JP"/>
+                    </w:rPr>
+                    <w:t xml:space="preserve"> = </w:t>
+                  </w:r>
+                  <w:proofErr w:type="gramStart"/>
+                  <w:r>
+                    <w:rPr>
+                      <w:sz w:val="20"/>
+                      <w:szCs w:val="20"/>
+                      <w:lang w:eastAsia="ja-JP"/>
+                    </w:rPr>
+                    <w:t>tan(</w:t>
+                  </w:r>
+                  <w:proofErr w:type="spellStart"/>
+                  <w:proofErr w:type="gramEnd"/>
+                  <w:r>
+                    <w:rPr>
+                      <w:sz w:val="20"/>
+                      <w:szCs w:val="20"/>
+                      <w:lang w:eastAsia="ja-JP"/>
+                    </w:rPr>
+                    <w:t>delta_z</w:t>
+                  </w:r>
+                  <w:proofErr w:type="spellEnd"/>
+                  <w:r>
+                    <w:rPr>
+                      <w:sz w:val="20"/>
+                      <w:szCs w:val="20"/>
+                      <w:lang w:eastAsia="ja-JP"/>
+                    </w:rPr>
+                    <w:t xml:space="preserve"> / Length_2) ;</w:t>
+                  </w:r>
+                </w:p>
+                <w:p>
+                  <w:pPr>
+                    <w:pStyle w:val="af"/>
+                    <w:rPr>
+                      <w:sz w:val="20"/>
+                      <w:szCs w:val="20"/>
+                      <w:lang w:eastAsia="ja-JP"/>
+                    </w:rPr>
+                  </w:pPr>
+                  <w:r>
+                    <w:rPr>
+                      <w:sz w:val="20"/>
+                      <w:szCs w:val="20"/>
+                      <w:lang w:eastAsia="ja-JP"/>
+                    </w:rPr>
+                    <w:t xml:space="preserve">Theta_12_star = Theta_12 + </w:t>
+                  </w:r>
+                  <w:proofErr w:type="spellStart"/>
+                  <w:r>
+                    <w:rPr>
+                      <w:sz w:val="20"/>
+                      <w:szCs w:val="20"/>
+                      <w:lang w:eastAsia="ja-JP"/>
+                    </w:rPr>
+                    <w:t>Theta_</w:t>
+                  </w:r>
+                  <w:proofErr w:type="gramStart"/>
+                  <w:r>
+                    <w:rPr>
+                      <w:sz w:val="20"/>
+                      <w:szCs w:val="20"/>
+                      <w:lang w:eastAsia="ja-JP"/>
+                    </w:rPr>
+                    <w:t>star</w:t>
+                  </w:r>
+                  <w:proofErr w:type="spellEnd"/>
+                  <w:r>
+                    <w:rPr>
+                      <w:sz w:val="20"/>
+                      <w:szCs w:val="20"/>
+                      <w:lang w:eastAsia="ja-JP"/>
+                    </w:rPr>
+                    <w:t xml:space="preserve"> ;</w:t>
+                  </w:r>
+                  <w:proofErr w:type="gramEnd"/>
+                </w:p>
+                <w:p>
+                  <w:pPr>
+                    <w:pStyle w:val="af"/>
+                    <w:rPr>
+                      <w:sz w:val="20"/>
+                      <w:szCs w:val="20"/>
+                      <w:lang w:eastAsia="ja-JP"/>
+                    </w:rPr>
+                  </w:pPr>
+                  <w:proofErr w:type="spellStart"/>
+                  <w:r>
+                    <w:rPr>
+                      <w:sz w:val="20"/>
+                      <w:szCs w:val="20"/>
+                      <w:lang w:eastAsia="ja-JP"/>
+                    </w:rPr>
+                    <w:t>y_position</w:t>
+                  </w:r>
+                  <w:proofErr w:type="spellEnd"/>
+                  <w:r>
+                    <w:rPr>
+                      <w:sz w:val="20"/>
+                      <w:szCs w:val="20"/>
+                      <w:lang w:eastAsia="ja-JP"/>
+                    </w:rPr>
+                    <w:t xml:space="preserve"> = Length_2_star * </w:t>
+                  </w:r>
+                  <w:proofErr w:type="spellStart"/>
+                  <w:proofErr w:type="gramStart"/>
+                  <w:r>
+                    <w:rPr>
+                      <w:sz w:val="20"/>
+                      <w:szCs w:val="20"/>
+                      <w:lang w:eastAsia="ja-JP"/>
+                    </w:rPr>
+                    <w:t>cos</w:t>
+                  </w:r>
+                  <w:proofErr w:type="spellEnd"/>
+                  <w:r>
+                    <w:rPr>
+                      <w:sz w:val="20"/>
+                      <w:szCs w:val="20"/>
+                      <w:lang w:eastAsia="ja-JP"/>
+                    </w:rPr>
+                    <w:t>(</w:t>
+                  </w:r>
+                  <w:proofErr w:type="gramEnd"/>
+                  <w:r>
+                    <w:rPr>
+                      <w:sz w:val="20"/>
+                      <w:szCs w:val="20"/>
+                      <w:lang w:eastAsia="ja-JP"/>
+                    </w:rPr>
+                    <w:t>Theta_1 + Theta_12_star) - Length_1 * sin(Theta_1) ;</w:t>
+                  </w:r>
+                </w:p>
+                <w:p>
+                  <w:pPr>
+                    <w:pStyle w:val="af"/>
+                    <w:rPr>
+                      <w:sz w:val="20"/>
+                      <w:szCs w:val="20"/>
+                      <w:lang w:eastAsia="ja-JP"/>
+                    </w:rPr>
+                  </w:pPr>
+                  <w:proofErr w:type="spellStart"/>
+                  <w:r>
+                    <w:rPr>
+                      <w:sz w:val="20"/>
+                      <w:szCs w:val="20"/>
+                      <w:lang w:eastAsia="ja-JP"/>
+                    </w:rPr>
+                    <w:t>z_position</w:t>
+                  </w:r>
+                  <w:proofErr w:type="spellEnd"/>
+                  <w:r>
+                    <w:rPr>
+                      <w:sz w:val="20"/>
+                      <w:szCs w:val="20"/>
+                      <w:lang w:eastAsia="ja-JP"/>
+                    </w:rPr>
+                    <w:t xml:space="preserve"> = Length_2_star * </w:t>
+                  </w:r>
+                  <w:proofErr w:type="gramStart"/>
+                  <w:r>
+                    <w:rPr>
+                      <w:sz w:val="20"/>
+                      <w:szCs w:val="20"/>
+                      <w:lang w:eastAsia="ja-JP"/>
+                    </w:rPr>
+                    <w:t>sin(</w:t>
+                  </w:r>
+                  <w:proofErr w:type="gramEnd"/>
+                  <w:r>
+                    <w:rPr>
+                      <w:sz w:val="20"/>
+                      <w:szCs w:val="20"/>
+                      <w:lang w:eastAsia="ja-JP"/>
+                    </w:rPr>
+                    <w:t xml:space="preserve">Theta_1 + Theta_12_star) + Length_1 * </w:t>
+                  </w:r>
+                  <w:proofErr w:type="spellStart"/>
+                  <w:r>
+                    <w:rPr>
+                      <w:sz w:val="20"/>
+                      <w:szCs w:val="20"/>
+                      <w:lang w:eastAsia="ja-JP"/>
+                    </w:rPr>
+                    <w:t>cos</w:t>
+                  </w:r>
+                  <w:proofErr w:type="spellEnd"/>
+                  <w:r>
+                    <w:rPr>
+                      <w:sz w:val="20"/>
+                      <w:szCs w:val="20"/>
+                      <w:lang w:eastAsia="ja-JP"/>
+                    </w:rPr>
+                    <w:t>(Theta_1) ;</w:t>
+                  </w:r>
+                </w:p>
+              </w:txbxContent>
+            </v:textbox>
+            <w10:wrap type="none"/>
+            <w10:anchorlock/>
+          </v:shape>
+        </w:pict>
+      </w:r>
+    </w:p>
+    <w:p>
+      <w:pPr>
+        <w:pStyle w:val="af"/>
+        <w:rPr>
+          <w:rFonts w:hint="eastAsia"/>
+          <w:lang w:eastAsia="ja-JP"/>
+        </w:rPr>
+      </w:pPr>
+      <w:r>
+        <w:rPr>
+          <w:noProof/>
+        </w:rPr>
+      </w:r>
+      <w:r>
+        <w:rPr>
+          <w:lang w:eastAsia="ja-JP"/>
+        </w:rPr>
+        <w:pict>
+          <v:shape id="_x0000_s2078" type="#_x0000_t202" style="width:439.05pt;height:17pt;mso-left-percent:-10001;mso-top-percent:-10001;mso-position-horizontal:absolute;mso-position-horizontal-relative:char;mso-position-vertical:absolute;mso-position-vertical-relative:line;mso-left-percent:-10001;mso-top-percent:-10001" stroked="f">
+            <v:textbox inset="0,0,0,0">
+              <w:txbxContent>
+                <w:p>
+                  <w:pPr>
+                    <w:pStyle w:val="a8"/>
+                    <w:jc w:val="center"/>
+                    <w:rPr>
+                      <w:sz w:val="22"/>
+                    </w:rPr>
+                  </w:pPr>
+                  <w:r>
+                    <w:t xml:space="preserve">Figure </w:t>
+                  </w:r>
+                  <w:fldSimple w:instr=" SEQ Figure \* ARABIC ">
+                    <w:r>
+                      <w:rPr>
+                        <w:noProof/>
+                      </w:rPr>
+                      <w:t>1</w:t>
+                    </w:r>
+                  </w:fldSimple>
+                  <w:r>
+                    <w:rPr>
+                      <w:rFonts w:hint="eastAsia"/>
+                      <w:lang w:eastAsia="ja-JP"/>
+                    </w:rPr>
+                    <w:t xml:space="preserve"> - Code </w:t>
+                  </w:r>
+                  <w:r>
+                    <w:rPr>
+                      <w:lang w:eastAsia="ja-JP"/>
+                    </w:rPr>
+                    <w:t>excerpt</w:t>
+                  </w:r>
+                  <w:r>
+                    <w:rPr>
+                      <w:rFonts w:hint="eastAsia"/>
+                      <w:lang w:eastAsia="ja-JP"/>
+                    </w:rPr>
+                    <w:t xml:space="preserve"> from </w:t>
+                  </w:r>
+                  <w:proofErr w:type="spellStart"/>
+                  <w:r>
+                    <w:rPr>
+                      <w:rFonts w:hint="eastAsia"/>
+                      <w:lang w:eastAsia="ja-JP"/>
+                    </w:rPr>
+                    <w:t>Matlab</w:t>
+                  </w:r>
+                  <w:proofErr w:type="spellEnd"/>
+                  <w:r>
+                    <w:rPr>
+                      <w:rFonts w:hint="eastAsia"/>
+                      <w:lang w:eastAsia="ja-JP"/>
+                    </w:rPr>
+                    <w:t xml:space="preserve"> that calculates tool position</w:t>
+                  </w:r>
+                </w:p>
+              </w:txbxContent>
+            </v:textbox>
+            <w10:wrap type="none"/>
+            <w10:anchorlock/>
+          </v:shape>
+        </w:pict>
+      </w:r>
+    </w:p>
+    <w:p>
+      <w:pPr>
+        <w:pStyle w:val="af"/>
+        <w:rPr>
+          <w:rFonts w:hint="eastAsia"/>
+          <w:lang w:eastAsia="ja-JP"/>
+        </w:rPr>
+      </w:pPr>
+    </w:p>
+    <w:p>
+      <w:pPr>
+        <w:pStyle w:val="af"/>
+        <w:rPr>
+          <w:rFonts w:hint="eastAsia"/>
+          <w:lang w:eastAsia="ja-JP"/>
         </w:rPr>
       </w:pPr>
       <w:r>
@@ -878,10 +1797,10 @@
             <v:path o:extrusionok="f" gradientshapeok="t" o:connecttype="rect"/>
             <o:lock v:ext="edit" aspectratio="t"/>
           </v:shapetype>
-          <v:shape id="_x0000_i1051" type="#_x0000_t75" style="width:6in;height:138pt" o:ole="">
+          <v:shape id="_x0000_i1071" type="#_x0000_t75" style="width:6in;height:138pt" o:ole="">
             <v:imagedata r:id="rId7" o:title=""/>
           </v:shape>
-          <o:OLEObject Type="Embed" ProgID="Excel.Sheet.12" ShapeID="_x0000_i1051" DrawAspect="Content" ObjectID="_1326045162" r:id="rId8"/>
+          <o:OLEObject Type="Embed" ProgID="Excel.Sheet.12" ShapeID="_x0000_i1071" DrawAspect="Content" ObjectID="_1326154367" r:id="rId8"/>
         </w:object>
       </w:r>
       <w:proofErr w:type="gramStart"/>
@@ -896,25 +1815,79 @@
     </w:p>
     <w:p>
       <w:pPr>
-        <w:pStyle w:val="2"/>
+        <w:pStyle w:val="af"/>
         <w:rPr>
           <w:rFonts w:hint="eastAsia"/>
           <w:lang w:eastAsia="ja-JP"/>
         </w:rPr>
       </w:pPr>
-      <w:r>
-        <w:rPr>
-          <w:rFonts w:hint="eastAsia"/>
-          <w:lang w:eastAsia="ja-JP"/>
-        </w:rPr>
-        <w:t>Determining the PID Gains</w:t>
-      </w:r>
     </w:p>
     <w:p>
       <w:pPr>
-        <w:rPr>
-          <w:rFonts w:hint="eastAsia"/>
-          <w:lang w:eastAsia="ja-JP"/>
+        <w:pStyle w:val="af"/>
+        <w:rPr>
+          <w:rFonts w:hint="eastAsia"/>
+          <w:lang w:eastAsia="ja-JP"/>
+        </w:rPr>
+      </w:pPr>
+      <w:r>
+        <w:rPr>
+          <w:rFonts w:hint="eastAsia"/>
+          <w:noProof/>
+          <w:lang w:eastAsia="ja-JP" w:bidi="ar-SA"/>
+        </w:rPr>
+        <w:drawing>
+          <wp:inline distT="0" distB="0" distL="0" distR="0">
+            <wp:extent cx="4210050" cy="3124200"/>
+            <wp:effectExtent l="19050" t="0" r="0" b="0"/>
+            <wp:docPr id="54" name="図 54"/>
+            <wp:cNvGraphicFramePr>
+              <a:graphicFrameLocks xmlns:a="http://schemas.openxmlformats.org/drawingml/2006/main" noChangeAspect="1"/>
+            </wp:cNvGraphicFramePr>
+            <a:graphic xmlns:a="http://schemas.openxmlformats.org/drawingml/2006/main">
+              <a:graphicData uri="http://schemas.openxmlformats.org/drawingml/2006/picture">
+                <pic:pic xmlns:pic="http://schemas.openxmlformats.org/drawingml/2006/picture">
+                  <pic:nvPicPr>
+                    <pic:cNvPr id="0" name="Picture 54"/>
+                    <pic:cNvPicPr>
+                      <a:picLocks noChangeAspect="1" noChangeArrowheads="1"/>
+                    </pic:cNvPicPr>
+                  </pic:nvPicPr>
+                  <pic:blipFill>
+                    <a:blip r:embed="rId9" cstate="print"/>
+                    <a:srcRect/>
+                    <a:stretch>
+                      <a:fillRect/>
+                    </a:stretch>
+                  </pic:blipFill>
+                  <pic:spPr bwMode="auto">
+                    <a:xfrm>
+                      <a:off x="0" y="0"/>
+                      <a:ext cx="4210050" cy="3124200"/>
+                    </a:xfrm>
+                    <a:prstGeom prst="rect">
+                      <a:avLst/>
+                    </a:prstGeom>
+                    <a:noFill/>
+                    <a:ln w="9525">
+                      <a:noFill/>
+                      <a:miter lim="800000"/>
+                      <a:headEnd/>
+                      <a:tailEnd/>
+                    </a:ln>
+                  </pic:spPr>
+                </pic:pic>
+              </a:graphicData>
+            </a:graphic>
+          </wp:inline>
+        </w:drawing>
+      </w:r>
+    </w:p>
+    <w:p>
+      <w:pPr>
+        <w:pStyle w:val="af"/>
+        <w:rPr>
+          <w:rFonts w:hint="eastAsia"/>
         </w:rPr>
       </w:pPr>
     </w:p>
@@ -932,6 +1905,30 @@
           <w:lang w:eastAsia="ja-JP"/>
         </w:rPr>
         <w:lastRenderedPageBreak/>
+        <w:t>Determining the PID Gains</w:t>
+      </w:r>
+    </w:p>
+    <w:p>
+      <w:pPr>
+        <w:rPr>
+          <w:rFonts w:hint="eastAsia"/>
+          <w:lang w:eastAsia="ja-JP"/>
+        </w:rPr>
+      </w:pPr>
+    </w:p>
+    <w:p>
+      <w:pPr>
+        <w:pStyle w:val="2"/>
+        <w:rPr>
+          <w:rFonts w:hint="eastAsia"/>
+          <w:lang w:eastAsia="ja-JP"/>
+        </w:rPr>
+      </w:pPr>
+      <w:r>
+        <w:rPr>
+          <w:rFonts w:hint="eastAsia"/>
+          <w:lang w:eastAsia="ja-JP"/>
+        </w:rPr>
         <w:t>Determining the Accuracy</w:t>
       </w:r>
     </w:p>
@@ -978,10 +1975,6 @@
               </v:shapetype>
               <v:shape id="_x0000_s2051" type="#_x0000_t32" style="position:absolute;left:3075;top:4685;width:246;height:10;flip:y" o:connectortype="straight"/>
             </v:group>
-            <v:shapetype id="_x0000_t202" coordsize="21600,21600" o:spt="202" path="m,l,21600r21600,l21600,xe">
-              <v:stroke joinstyle="miter"/>
-              <v:path gradientshapeok="t" o:connecttype="rect"/>
-            </v:shapetype>
             <v:shape id="_x0000_s2053" type="#_x0000_t202" style="position:absolute;left:2256;top:4800;width:1065;height:480" stroked="f">
               <v:textbox inset="5.85pt,.7pt,5.85pt,.7pt">
                 <w:txbxContent>
@@ -1511,7 +2504,7 @@
     </w:p>
     <w:sectPr>
       <w:pgSz w:w="11906" w:h="16838"/>
-      <w:pgMar w:top="1985" w:right="1701" w:bottom="1701" w:left="1701" w:header="851" w:footer="992" w:gutter="0"/>
+      <w:pgMar w:top="1560" w:right="1558" w:bottom="1701" w:left="1560" w:header="851" w:footer="992" w:gutter="0"/>
       <w:cols w:space="425"/>
       <w:docGrid w:type="lines" w:linePitch="360"/>
     </w:sectPr>
@@ -2155,7 +3148,6 @@
     <w:basedOn w:val="a"/>
     <w:next w:val="a"/>
     <w:uiPriority w:val="35"/>
-    <w:semiHidden/>
     <w:unhideWhenUsed/>
     <w:qFormat/>
     <w:rsid w:val="007A3995"/>
@@ -2549,6 +3541,36 @@
         <w:shd w:val="clear" w:color="auto" w:fill="D3DFEE" w:themeFill="accent1" w:themeFillTint="3F"/>
       </w:tcPr>
     </w:tblStylePr>
+  </w:style>
+  <w:style w:type="paragraph" w:styleId="af7">
+    <w:name w:val="Balloon Text"/>
+    <w:basedOn w:val="a"/>
+    <w:link w:val="af8"/>
+    <w:uiPriority w:val="99"/>
+    <w:semiHidden/>
+    <w:unhideWhenUsed/>
+    <w:rsid w:val="0044319D"/>
+    <w:pPr>
+      <w:spacing w:after="0" w:line="240" w:lineRule="auto"/>
+    </w:pPr>
+    <w:rPr>
+      <w:rFonts w:asciiTheme="majorHAnsi" w:eastAsiaTheme="majorEastAsia" w:hAnsiTheme="majorHAnsi" w:cstheme="majorBidi"/>
+      <w:sz w:val="18"/>
+      <w:szCs w:val="18"/>
+    </w:rPr>
+  </w:style>
+  <w:style w:type="character" w:customStyle="1" w:styleId="af8">
+    <w:name w:val="吹き出し (文字)"/>
+    <w:basedOn w:val="a0"/>
+    <w:link w:val="af7"/>
+    <w:uiPriority w:val="99"/>
+    <w:semiHidden/>
+    <w:rsid w:val="0044319D"/>
+    <w:rPr>
+      <w:rFonts w:asciiTheme="majorHAnsi" w:eastAsiaTheme="majorEastAsia" w:hAnsiTheme="majorHAnsi" w:cstheme="majorBidi"/>
+      <w:sz w:val="18"/>
+      <w:szCs w:val="18"/>
+    </w:rPr>
   </w:style>
 </w:styles>
 </file>
@@ -2841,7 +3863,7 @@
 </file>
 
 <file path=customXml/itemProps1.xml><?xml version="1.0" encoding="utf-8"?>
-<ds:datastoreItem xmlns:ds="http://schemas.openxmlformats.org/officeDocument/2006/customXml" ds:itemID="{DEF5A944-12ED-4FF2-A69D-73332AF9ADA8}">
+<ds:datastoreItem xmlns:ds="http://schemas.openxmlformats.org/officeDocument/2006/customXml" ds:itemID="{CED7F060-522C-42A9-97E2-3C2B4FCFE148}">
   <ds:schemaRefs>
     <ds:schemaRef ds:uri="http://schemas.openxmlformats.org/officeDocument/2006/bibliography"/>
   </ds:schemaRefs>

</xml_diff>